<commit_message>
ejs arte mario bros apuntes
ejs arte mario bros apuntes
</commit_message>
<xml_diff>
--- a/Arte/Apuntes1.docx
+++ b/Arte/Apuntes1.docx
@@ -3,6 +3,16 @@
 <w:document xmlns:wpc="http://schemas.microsoft.com/office/word/2010/wordprocessingCanvas" xmlns:cx="http://schemas.microsoft.com/office/drawing/2014/chartex" xmlns:cx1="http://schemas.microsoft.com/office/drawing/2015/9/8/chartex" xmlns:cx2="http://schemas.microsoft.com/office/drawing/2015/10/21/chartex" xmlns:cx3="http://schemas.microsoft.com/office/drawing/2016/5/9/chartex" xmlns:cx4="http://schemas.microsoft.com/office/drawing/2016/5/10/chartex" xmlns:cx5="http://schemas.microsoft.com/office/drawing/2016/5/11/chartex" xmlns:cx6="http://schemas.microsoft.com/office/drawing/2016/5/12/chartex" xmlns:cx7="http://schemas.microsoft.com/office/drawing/2016/5/13/chartex" xmlns:cx8="http://schemas.microsoft.com/office/drawing/2016/5/14/chartex" xmlns:mc="http://schemas.openxmlformats.org/markup-compatibility/2006" xmlns:aink="http://schemas.microsoft.com/office/drawing/2016/ink" xmlns:am3d="http://schemas.microsoft.com/office/drawing/2017/model3d" xmlns:o="urn:schemas-microsoft-com:office:office" xmlns:r="http://schemas.openxmlformats.org/officeDocument/2006/relationships" xmlns:m="http://schemas.openxmlformats.org/officeDocument/2006/math" xmlns:v="urn:schemas-microsoft-com:vml" xmlns:wp14="http://schemas.microsoft.com/office/word/2010/wordprocessingDrawing" xmlns:wp="http://schemas.openxmlformats.org/drawingml/2006/wordprocessingDrawing" xmlns:w10="urn:schemas-microsoft-com:office:word" xmlns:w="http://schemas.openxmlformats.org/wordprocessingml/2006/main" xmlns:w14="http://schemas.microsoft.com/office/word/2010/wordml" xmlns:w15="http://schemas.microsoft.com/office/word/2012/wordml" xmlns:w16cex="http://schemas.microsoft.com/office/word/2018/wordml/cex" xmlns:w16cid="http://schemas.microsoft.com/office/word/2016/wordml/cid" xmlns:w16="http://schemas.microsoft.com/office/word/2018/wordml" xmlns:w16sdtdh="http://schemas.microsoft.com/office/word/2020/wordml/sdtdatahash" xmlns:w16se="http://schemas.microsoft.com/office/word/2015/wordml/symex" xmlns:wpg="http://schemas.microsoft.com/office/word/2010/wordprocessingGroup" xmlns:wpi="http://schemas.microsoft.com/office/word/2010/wordprocessingInk" xmlns:wne="http://schemas.microsoft.com/office/word/2006/wordml" xmlns:wps="http://schemas.microsoft.com/office/word/2010/wordprocessingShape" mc:Ignorable="w14 w15 w16se w16cid w16 w16cex w16sdtdh wp14">
   <w:body>
     <w:p>
+      <w:pPr>
+        <w:pStyle w:val="Ttulo1"/>
+      </w:pPr>
+      <w:proofErr w:type="gramStart"/>
+      <w:r>
+        <w:t>Programas a utilizar</w:t>
+      </w:r>
+      <w:proofErr w:type="gramEnd"/>
+    </w:p>
+    <w:p>
       <w:r>
         <w:t xml:space="preserve">Para texturas Photoshop y </w:t>
       </w:r>
@@ -25,12 +35,17 @@
         <w:t xml:space="preserve">Desde </w:t>
       </w:r>
       <w:proofErr w:type="spellStart"/>
+      <w:proofErr w:type="gramStart"/>
       <w:r>
         <w:t>autodesk</w:t>
       </w:r>
       <w:proofErr w:type="spellEnd"/>
       <w:r>
-        <w:t xml:space="preserve">  hay para 3dstudio </w:t>
+        <w:t xml:space="preserve">  hay</w:t>
+      </w:r>
+      <w:proofErr w:type="gramEnd"/>
+      <w:r>
+        <w:t xml:space="preserve"> para 3dstudio </w:t>
       </w:r>
       <w:proofErr w:type="spellStart"/>
       <w:r>
@@ -65,93 +80,103 @@
         <w:t>.</w:t>
       </w:r>
     </w:p>
+    <w:p>
+      <w:r>
+        <w:t>Aunque en tiempo real podamos ver un resultado bueno a unos 30fps, luego al renderizar se hacen muchos más cálculos más reales.</w:t>
+      </w:r>
+    </w:p>
+    <w:p>
+      <w:r>
+        <w:t xml:space="preserve">Hay muchos tipos de acabados a nivel de visualización de iluminación, materiales, transparencias… Serán configuraciones del visor para el Render Pipeline. Podremos configurar los visores de manera que sean lo </w:t>
+      </w:r>
+      <w:proofErr w:type="spellStart"/>
+      <w:r>
+        <w:t>mas</w:t>
+      </w:r>
+      <w:proofErr w:type="spellEnd"/>
+      <w:r>
+        <w:t xml:space="preserve"> similares a </w:t>
+      </w:r>
+      <w:proofErr w:type="spellStart"/>
+      <w:r>
+        <w:t>Unreal</w:t>
+      </w:r>
+      <w:proofErr w:type="spellEnd"/>
+      <w:r>
+        <w:t>.</w:t>
+      </w:r>
+    </w:p>
+    <w:p>
+      <w:r>
+        <w:t xml:space="preserve">El motor gráfico de 3DSMax es propio del programa, que será distinto que el de </w:t>
+      </w:r>
+      <w:proofErr w:type="spellStart"/>
+      <w:r>
+        <w:t>blender</w:t>
+      </w:r>
+      <w:proofErr w:type="spellEnd"/>
+      <w:r>
+        <w:t xml:space="preserve">, y será distinto que el de </w:t>
+      </w:r>
+      <w:proofErr w:type="spellStart"/>
+      <w:r>
+        <w:t>Unreal</w:t>
+      </w:r>
+      <w:proofErr w:type="spellEnd"/>
+      <w:r>
+        <w:t xml:space="preserve">. Unity intenta optimizar el </w:t>
+      </w:r>
+      <w:proofErr w:type="spellStart"/>
+      <w:r>
+        <w:t>calculo</w:t>
+      </w:r>
+      <w:proofErr w:type="spellEnd"/>
+      <w:r>
+        <w:t xml:space="preserve"> de </w:t>
+      </w:r>
+      <w:proofErr w:type="gramStart"/>
+      <w:r>
+        <w:t>iluminación</w:t>
+      </w:r>
+      <w:proofErr w:type="gramEnd"/>
+      <w:r>
+        <w:t xml:space="preserve"> pero </w:t>
+      </w:r>
+      <w:proofErr w:type="spellStart"/>
+      <w:r>
+        <w:t>Unreal</w:t>
+      </w:r>
+      <w:proofErr w:type="spellEnd"/>
+      <w:r>
+        <w:t xml:space="preserve"> es mucho mejor en cuanto a eso.</w:t>
+      </w:r>
+    </w:p>
+    <w:p>
+      <w:r>
+        <w:t xml:space="preserve">Luego en </w:t>
+      </w:r>
+      <w:proofErr w:type="spellStart"/>
+      <w:r>
+        <w:t>Unreal</w:t>
+      </w:r>
+      <w:proofErr w:type="spellEnd"/>
+      <w:r>
+        <w:t xml:space="preserve"> </w:t>
+      </w:r>
+      <w:proofErr w:type="spellStart"/>
+      <w:r>
+        <w:t>Engine</w:t>
+      </w:r>
+      <w:proofErr w:type="spellEnd"/>
+      <w:r>
+        <w:t xml:space="preserve"> habrá que retocar algunas cosillas para que se vean mejor que en 3DSMax.</w:t>
+      </w:r>
+    </w:p>
     <w:p/>
     <w:p>
-      <w:r>
-        <w:t>Aunque en tiempo real podamos ver un resultado bueno a unos 30fps, luego al renderizar se hacen muchos más cálculos más reales.</w:t>
-      </w:r>
-    </w:p>
-    <w:p>
-      <w:r>
-        <w:t xml:space="preserve">Hay muchos tipos de acabados a nivel de visualización de iluminación, materiales, transparencias… Serán configuraciones del visor para el Render Pipeline. Podremos configurar los visores de manera que sean lo </w:t>
-      </w:r>
-      <w:proofErr w:type="spellStart"/>
-      <w:r>
-        <w:t>mas</w:t>
-      </w:r>
-      <w:proofErr w:type="spellEnd"/>
-      <w:r>
-        <w:t xml:space="preserve"> similares a </w:t>
-      </w:r>
-      <w:proofErr w:type="spellStart"/>
-      <w:r>
-        <w:t>Unreal</w:t>
-      </w:r>
-      <w:proofErr w:type="spellEnd"/>
-      <w:r>
-        <w:t>.</w:t>
-      </w:r>
-    </w:p>
-    <w:p>
-      <w:r>
-        <w:t xml:space="preserve">El motor gráfico de 3DSMax es propio del programa, que será distinto que el de </w:t>
-      </w:r>
-      <w:proofErr w:type="spellStart"/>
-      <w:r>
-        <w:t>blender</w:t>
-      </w:r>
-      <w:proofErr w:type="spellEnd"/>
-      <w:r>
-        <w:t xml:space="preserve">, y será distinto que el de </w:t>
-      </w:r>
-      <w:proofErr w:type="spellStart"/>
-      <w:r>
-        <w:t>Unreal</w:t>
-      </w:r>
-      <w:proofErr w:type="spellEnd"/>
-      <w:r>
-        <w:t xml:space="preserve">. Unity intenta optimizar el </w:t>
-      </w:r>
-      <w:proofErr w:type="spellStart"/>
-      <w:r>
-        <w:t>calculo</w:t>
-      </w:r>
-      <w:proofErr w:type="spellEnd"/>
-      <w:r>
-        <w:t xml:space="preserve"> de iluminación pero </w:t>
-      </w:r>
-      <w:proofErr w:type="spellStart"/>
-      <w:r>
-        <w:t>Unreal</w:t>
-      </w:r>
-      <w:proofErr w:type="spellEnd"/>
-      <w:r>
-        <w:t xml:space="preserve"> es mucho mejor en cuanto a eso.</w:t>
-      </w:r>
-    </w:p>
-    <w:p>
-      <w:r>
-        <w:t xml:space="preserve">Luego en </w:t>
-      </w:r>
-      <w:proofErr w:type="spellStart"/>
-      <w:r>
-        <w:t>Unreal</w:t>
-      </w:r>
-      <w:proofErr w:type="spellEnd"/>
-      <w:r>
-        <w:t xml:space="preserve"> </w:t>
-      </w:r>
-      <w:proofErr w:type="spellStart"/>
-      <w:r>
-        <w:t>Engine</w:t>
-      </w:r>
-      <w:proofErr w:type="spellEnd"/>
-      <w:r>
-        <w:t xml:space="preserve"> habrá que retocar algunas cosillas para que se vean mejor que en 3DSMax.</w:t>
-      </w:r>
-    </w:p>
-    <w:p/>
-    <w:p>
+      <w:pPr>
+        <w:pStyle w:val="Ttulo1"/>
+      </w:pPr>
       <w:r>
         <w:t>3DSMax</w:t>
       </w:r>
@@ -169,10 +194,12 @@
         <w:t xml:space="preserve">). Si hacemos </w:t>
       </w:r>
       <w:proofErr w:type="spellStart"/>
+      <w:proofErr w:type="gramStart"/>
       <w:r>
         <w:t>click</w:t>
       </w:r>
       <w:proofErr w:type="spellEnd"/>
+      <w:proofErr w:type="gramEnd"/>
       <w:r>
         <w:t xml:space="preserve"> en uno pues lo seleccionamos.</w:t>
       </w:r>
@@ -186,7 +213,14 @@
         </w:numPr>
       </w:pPr>
       <w:r>
-        <w:t>PAN: Con la ruedita presionada</w:t>
+        <w:rPr>
+          <w:b/>
+          <w:bCs/>
+        </w:rPr>
+        <w:t>PAN</w:t>
+      </w:r>
+      <w:r>
+        <w:t>: Con la ruedita presionada</w:t>
       </w:r>
     </w:p>
     <w:p>
@@ -198,7 +232,14 @@
         </w:numPr>
       </w:pPr>
       <w:r>
-        <w:t>Rotar la vista: ALT + Pan // o bien tocar el iconito</w:t>
+        <w:rPr>
+          <w:b/>
+          <w:bCs/>
+        </w:rPr>
+        <w:t>Rotar la vista</w:t>
+      </w:r>
+      <w:r>
+        <w:t>: ALT + Pan // o bien tocar el iconito</w:t>
       </w:r>
     </w:p>
     <w:p>
@@ -209,8 +250,17 @@
           <w:numId w:val="1"/>
         </w:numPr>
       </w:pPr>
-      <w:r>
-        <w:t xml:space="preserve">Zoom: Alt + </w:t>
+      <w:proofErr w:type="gramStart"/>
+      <w:r>
+        <w:rPr>
+          <w:b/>
+          <w:bCs/>
+        </w:rPr>
+        <w:t>Zoom</w:t>
+      </w:r>
+      <w:proofErr w:type="gramEnd"/>
+      <w:r>
+        <w:t xml:space="preserve">: Alt + </w:t>
       </w:r>
       <w:proofErr w:type="spellStart"/>
       <w:r>
@@ -218,7 +268,20 @@
       </w:r>
       <w:proofErr w:type="spellEnd"/>
       <w:r>
-        <w:t xml:space="preserve"> + Ruedita</w:t>
+        <w:t xml:space="preserve"> + </w:t>
+      </w:r>
+      <w:r>
+        <w:rPr>
+          <w:b/>
+          <w:bCs/>
+        </w:rPr>
+        <w:t>Shift + mover un objeto</w:t>
+      </w:r>
+      <w:r>
+        <w:t xml:space="preserve"> </w:t>
+      </w:r>
+      <w:r>
+        <w:t>Ruedita</w:t>
       </w:r>
     </w:p>
     <w:p>
@@ -230,7 +293,29 @@
         </w:numPr>
       </w:pPr>
       <w:r>
-        <w:t>Z: para resetear Zoom y tal</w:t>
+        <w:t xml:space="preserve">Z: para </w:t>
+      </w:r>
+      <w:proofErr w:type="gramStart"/>
+      <w:r>
+        <w:rPr>
+          <w:b/>
+          <w:bCs/>
+        </w:rPr>
+        <w:t>resetear</w:t>
+      </w:r>
+      <w:proofErr w:type="gramEnd"/>
+      <w:r>
+        <w:t xml:space="preserve"> </w:t>
+      </w:r>
+      <w:r>
+        <w:rPr>
+          <w:b/>
+          <w:bCs/>
+        </w:rPr>
+        <w:t>Zoom</w:t>
+      </w:r>
+      <w:r>
+        <w:t xml:space="preserve"> y tal</w:t>
       </w:r>
     </w:p>
     <w:p>
@@ -242,7 +327,24 @@
         </w:numPr>
       </w:pPr>
       <w:r>
-        <w:t xml:space="preserve">Alt + W: maximiza un </w:t>
+        <w:rPr>
+          <w:b/>
+          <w:bCs/>
+        </w:rPr>
+        <w:t>Alt</w:t>
+      </w:r>
+      <w:r>
+        <w:t xml:space="preserve"> + </w:t>
+      </w:r>
+      <w:r>
+        <w:rPr>
+          <w:b/>
+          <w:bCs/>
+        </w:rPr>
+        <w:t>W</w:t>
+      </w:r>
+      <w:r>
+        <w:t xml:space="preserve">: maximiza un </w:t>
       </w:r>
       <w:proofErr w:type="spellStart"/>
       <w:r>
@@ -259,7 +361,24 @@
         </w:numPr>
       </w:pPr>
       <w:r>
-        <w:t>MAYUS + Z: (o Y) rehace y deshace los movimientos del punto de vista del visor</w:t>
+        <w:rPr>
+          <w:b/>
+          <w:bCs/>
+        </w:rPr>
+        <w:t>MAYUS</w:t>
+      </w:r>
+      <w:r>
+        <w:t xml:space="preserve"> + </w:t>
+      </w:r>
+      <w:r>
+        <w:rPr>
+          <w:b/>
+          <w:bCs/>
+        </w:rPr>
+        <w:t>Z</w:t>
+      </w:r>
+      <w:r>
+        <w:t>: (o Y) rehace y deshace los movimientos del punto de vista del visor</w:t>
       </w:r>
     </w:p>
     <w:p>
@@ -272,11 +391,25 @@
       </w:pPr>
       <w:proofErr w:type="spellStart"/>
       <w:r>
+        <w:rPr>
+          <w:b/>
+          <w:bCs/>
+        </w:rPr>
         <w:t>Ctrl</w:t>
       </w:r>
       <w:proofErr w:type="spellEnd"/>
       <w:r>
-        <w:t xml:space="preserve"> + v // Shift + mover un objeto: clonar </w:t>
+        <w:t xml:space="preserve"> + </w:t>
+      </w:r>
+      <w:r>
+        <w:rPr>
+          <w:b/>
+          <w:bCs/>
+        </w:rPr>
+        <w:t>v</w:t>
+      </w:r>
+      <w:r>
+        <w:t xml:space="preserve"> //: clonar </w:t>
       </w:r>
     </w:p>
     <w:p>
@@ -284,6 +417,9 @@
         <w:pStyle w:val="Prrafodelista"/>
       </w:pPr>
       <w:r>
+        <w:rPr>
+          <w:noProof/>
+        </w:rPr>
         <w:drawing>
           <wp:inline distT="0" distB="0" distL="0" distR="0" wp14:anchorId="12595311" wp14:editId="6596A482">
             <wp:extent cx="1414462" cy="1332858"/>
@@ -335,7 +471,24 @@
         </w:numPr>
       </w:pPr>
       <w:r>
-        <w:t>Ortográfica u ortogonal: no tienen distorsión por la perspectiva.</w:t>
+        <w:rPr>
+          <w:b/>
+          <w:bCs/>
+        </w:rPr>
+        <w:t>Ortográfica</w:t>
+      </w:r>
+      <w:r>
+        <w:t xml:space="preserve"> </w:t>
+      </w:r>
+      <w:r>
+        <w:rPr>
+          <w:b/>
+          <w:bCs/>
+        </w:rPr>
+        <w:t>u ortogonal</w:t>
+      </w:r>
+      <w:r>
+        <w:t>: no tienen distorsión por la perspectiva.</w:t>
       </w:r>
     </w:p>
     <w:p>
@@ -347,15 +500,48 @@
         </w:numPr>
       </w:pPr>
       <w:r>
-        <w:t>Perspectiva: reducción en los ejes, tienen distorsión por la perspectiva.</w:t>
-      </w:r>
-    </w:p>
-    <w:p>
-      <w:r>
-        <w:rPr>
-          <w:lang w:val="en-US"/>
-        </w:rPr>
-        <w:t xml:space="preserve">Customize &gt; Preferences &gt; Interaction Mode. </w:t>
+        <w:rPr>
+          <w:b/>
+          <w:bCs/>
+        </w:rPr>
+        <w:t>Perspectiva</w:t>
+      </w:r>
+      <w:r>
+        <w:t>: reducción en los ejes, tienen distorsión por la perspectiva.</w:t>
+      </w:r>
+    </w:p>
+    <w:p>
+      <w:proofErr w:type="spellStart"/>
+      <w:r>
+        <w:t>Customize</w:t>
+      </w:r>
+      <w:proofErr w:type="spellEnd"/>
+      <w:r>
+        <w:t xml:space="preserve"> &gt; </w:t>
+      </w:r>
+      <w:proofErr w:type="spellStart"/>
+      <w:r>
+        <w:t>Preferences</w:t>
+      </w:r>
+      <w:proofErr w:type="spellEnd"/>
+      <w:r>
+        <w:t xml:space="preserve"> &gt; </w:t>
+      </w:r>
+      <w:proofErr w:type="spellStart"/>
+      <w:r>
+        <w:t>Interaction</w:t>
+      </w:r>
+      <w:proofErr w:type="spellEnd"/>
+      <w:r>
+        <w:t xml:space="preserve"> </w:t>
+      </w:r>
+      <w:proofErr w:type="spellStart"/>
+      <w:r>
+        <w:t>Mode</w:t>
+      </w:r>
+      <w:proofErr w:type="spellEnd"/>
+      <w:r>
+        <w:t xml:space="preserve">. </w:t>
       </w:r>
       <w:r>
         <w:t>Por si vengo de M</w:t>
@@ -385,10 +571,12 @@
         <w:t xml:space="preserve"> </w:t>
       </w:r>
       <w:proofErr w:type="spellStart"/>
+      <w:proofErr w:type="gramStart"/>
       <w:r>
         <w:t>click</w:t>
       </w:r>
       <w:proofErr w:type="spellEnd"/>
+      <w:proofErr w:type="gramEnd"/>
       <w:r>
         <w:t xml:space="preserve"> derecho &gt; </w:t>
       </w:r>
@@ -406,10 +594,41 @@
       </w:r>
       <w:proofErr w:type="spellEnd"/>
       <w:r>
-        <w:t xml:space="preserve"> para resetear las 4 </w:t>
-      </w:r>
-      <w:proofErr w:type="spellStart"/>
-      <w:r>
+        <w:t xml:space="preserve"> para </w:t>
+      </w:r>
+      <w:r>
+        <w:rPr>
+          <w:b/>
+          <w:bCs/>
+        </w:rPr>
+        <w:t>resetear</w:t>
+      </w:r>
+      <w:r>
+        <w:t xml:space="preserve"> </w:t>
+      </w:r>
+      <w:r>
+        <w:rPr>
+          <w:b/>
+          <w:bCs/>
+        </w:rPr>
+        <w:t>las</w:t>
+      </w:r>
+      <w:r>
+        <w:t xml:space="preserve"> </w:t>
+      </w:r>
+      <w:r>
+        <w:rPr>
+          <w:b/>
+          <w:bCs/>
+        </w:rPr>
+        <w:t xml:space="preserve">4 </w:t>
+      </w:r>
+      <w:proofErr w:type="spellStart"/>
+      <w:r>
+        <w:rPr>
+          <w:b/>
+          <w:bCs/>
+        </w:rPr>
         <w:t>viewports</w:t>
       </w:r>
       <w:proofErr w:type="spellEnd"/>
@@ -426,6 +645,9 @@
     </w:p>
     <w:p>
       <w:r>
+        <w:rPr>
+          <w:noProof/>
+        </w:rPr>
         <w:drawing>
           <wp:inline distT="0" distB="0" distL="0" distR="0" wp14:anchorId="072DEC0E" wp14:editId="07C57A1B">
             <wp:extent cx="2991267" cy="381053"/>
@@ -511,6 +733,9 @@
     <w:p/>
     <w:p>
       <w:r>
+        <w:rPr>
+          <w:noProof/>
+        </w:rPr>
         <w:drawing>
           <wp:anchor distT="0" distB="0" distL="114300" distR="114300" simplePos="0" relativeHeight="251658240" behindDoc="0" locked="0" layoutInCell="1" allowOverlap="1" wp14:anchorId="59715C32" wp14:editId="59F6203C">
             <wp:simplePos x="0" y="0"/>
@@ -568,10 +793,12 @@
         </w:drawing>
       </w:r>
       <w:proofErr w:type="spellStart"/>
+      <w:proofErr w:type="gramStart"/>
       <w:r>
         <w:t>Click</w:t>
       </w:r>
       <w:proofErr w:type="spellEnd"/>
+      <w:proofErr w:type="gramEnd"/>
       <w:r>
         <w:t xml:space="preserve"> </w:t>
       </w:r>
@@ -589,6 +816,9 @@
     </w:p>
     <w:p>
       <w:r>
+        <w:rPr>
+          <w:noProof/>
+        </w:rPr>
         <w:drawing>
           <wp:inline distT="0" distB="0" distL="0" distR="0" wp14:anchorId="1E08BF52" wp14:editId="06A8CFD8">
             <wp:extent cx="2443162" cy="1214479"/>
@@ -634,6 +864,9 @@
     </w:p>
     <w:p>
       <w:r>
+        <w:rPr>
+          <w:noProof/>
+        </w:rPr>
         <w:drawing>
           <wp:inline distT="0" distB="0" distL="0" distR="0" wp14:anchorId="1C4BAB07" wp14:editId="7DC85164">
             <wp:extent cx="1396611" cy="2338387"/>
@@ -725,6 +958,9 @@
         </w:tabs>
       </w:pPr>
       <w:r>
+        <w:rPr>
+          <w:noProof/>
+        </w:rPr>
         <w:drawing>
           <wp:anchor distT="0" distB="0" distL="114300" distR="114300" simplePos="0" relativeHeight="251659264" behindDoc="0" locked="0" layoutInCell="1" allowOverlap="1" wp14:anchorId="161894CA" wp14:editId="431F5806">
             <wp:simplePos x="1081088" y="900113"/>
@@ -860,33 +1096,115 @@
         <w:rPr>
           <w:lang w:val="en-US"/>
         </w:rPr>
+        <w:t xml:space="preserve"> Files:    </w:t>
+      </w:r>
+      <w:proofErr w:type="spellStart"/>
+      <w:r>
+        <w:rPr>
+          <w:lang w:val="en-US"/>
+        </w:rPr>
+        <w:t>Autoback</w:t>
+      </w:r>
+      <w:proofErr w:type="spellEnd"/>
+      <w:r>
+        <w:rPr>
+          <w:lang w:val="en-US"/>
+        </w:rPr>
+        <w:t xml:space="preserve">, </w:t>
+      </w:r>
+      <w:r>
+        <w:rPr>
+          <w:lang w:val="en-US"/>
+        </w:rPr>
+        <w:t xml:space="preserve">backup </w:t>
+      </w:r>
+      <w:proofErr w:type="gramStart"/>
+      <w:r>
+        <w:rPr>
+          <w:lang w:val="en-US"/>
+        </w:rPr>
+        <w:t>interval</w:t>
+      </w:r>
+      <w:proofErr w:type="gramEnd"/>
+    </w:p>
+    <w:p>
+      <w:pPr>
+        <w:tabs>
+          <w:tab w:val="left" w:pos="735"/>
+        </w:tabs>
+        <w:rPr>
+          <w:lang w:val="en-US"/>
+        </w:rPr>
+      </w:pPr>
+    </w:p>
+    <w:p>
+      <w:pPr>
+        <w:tabs>
+          <w:tab w:val="left" w:pos="735"/>
+        </w:tabs>
+      </w:pPr>
+      <w:r>
+        <w:t xml:space="preserve">Cuidado con escalar </w:t>
+      </w:r>
+      <w:r>
+        <w:t xml:space="preserve">cosas </w:t>
+      </w:r>
+      <w:proofErr w:type="spellStart"/>
+      <w:r>
+        <w:t>porq</w:t>
+      </w:r>
+      <w:proofErr w:type="spellEnd"/>
+      <w:r>
+        <w:t xml:space="preserve"> p</w:t>
+      </w:r>
+      <w:r>
+        <w:t>ueden dar muchos problemas.</w:t>
+      </w:r>
+    </w:p>
+    <w:p>
+      <w:pPr>
+        <w:tabs>
+          <w:tab w:val="left" w:pos="735"/>
+        </w:tabs>
+      </w:pPr>
+    </w:p>
+    <w:p>
+      <w:pPr>
+        <w:tabs>
+          <w:tab w:val="left" w:pos="735"/>
+        </w:tabs>
+      </w:pPr>
+      <w:proofErr w:type="spellStart"/>
+      <w:r>
+        <w:t>Unit</w:t>
+      </w:r>
+      <w:proofErr w:type="spellEnd"/>
+      <w:r>
         <w:t xml:space="preserve"> </w:t>
       </w:r>
-      <w:r>
-        <w:rPr>
-          <w:lang w:val="en-US"/>
-        </w:rPr>
-        <w:t xml:space="preserve">Files:    </w:t>
-      </w:r>
-      <w:proofErr w:type="spellStart"/>
-      <w:r>
-        <w:rPr>
-          <w:lang w:val="en-US"/>
-        </w:rPr>
-        <w:t>Autoback</w:t>
-      </w:r>
-      <w:proofErr w:type="spellEnd"/>
-      <w:r>
-        <w:rPr>
-          <w:lang w:val="en-US"/>
-        </w:rPr>
-        <w:t xml:space="preserve">, </w:t>
-      </w:r>
-      <w:r>
-        <w:rPr>
-          <w:lang w:val="en-US"/>
-        </w:rPr>
-        <w:t>backup interval</w:t>
+      <w:proofErr w:type="spellStart"/>
+      <w:r>
+        <w:t>Setup</w:t>
+      </w:r>
+      <w:proofErr w:type="spellEnd"/>
+      <w:r>
+        <w:t xml:space="preserve"> para modificar las unidades (</w:t>
+      </w:r>
+      <w:proofErr w:type="spellStart"/>
+      <w:r>
+        <w:t>unity</w:t>
+      </w:r>
+      <w:proofErr w:type="spellEnd"/>
+      <w:r>
+        <w:t xml:space="preserve"> y </w:t>
+      </w:r>
+      <w:proofErr w:type="spellStart"/>
+      <w:r>
+        <w:t>unreal</w:t>
+      </w:r>
+      <w:proofErr w:type="spellEnd"/>
+      <w:r>
+        <w:t xml:space="preserve"> en metros)</w:t>
       </w:r>
     </w:p>
     <w:p>
@@ -894,10 +1212,10 @@
         <w:tabs>
           <w:tab w:val="left" w:pos="735"/>
         </w:tabs>
-        <w:rPr>
-          <w:lang w:val="en-US"/>
-        </w:rPr>
-      </w:pPr>
+      </w:pPr>
+      <w:r>
+        <w:t>Las unidades deberían de ponerse las más pequeñas que se quieran utilizar (cm suele ser buena opción para todo tipo de situaciones).</w:t>
+      </w:r>
     </w:p>
     <w:p>
       <w:pPr>
@@ -906,86 +1224,9 @@
         </w:tabs>
       </w:pPr>
       <w:r>
-        <w:t xml:space="preserve">Cuidado con escalar </w:t>
-      </w:r>
-      <w:r>
-        <w:t xml:space="preserve">cosas </w:t>
-      </w:r>
-      <w:proofErr w:type="spellStart"/>
-      <w:r>
-        <w:t>porq</w:t>
-      </w:r>
-      <w:proofErr w:type="spellEnd"/>
-      <w:r>
-        <w:t xml:space="preserve"> p</w:t>
-      </w:r>
-      <w:r>
-        <w:t>ueden dar muchos problemas.</w:t>
-      </w:r>
-    </w:p>
-    <w:p>
-      <w:pPr>
-        <w:tabs>
-          <w:tab w:val="left" w:pos="735"/>
-        </w:tabs>
-      </w:pPr>
-    </w:p>
-    <w:p>
-      <w:pPr>
-        <w:tabs>
-          <w:tab w:val="left" w:pos="735"/>
-        </w:tabs>
-      </w:pPr>
-      <w:proofErr w:type="spellStart"/>
-      <w:r>
-        <w:t>Unit</w:t>
-      </w:r>
-      <w:proofErr w:type="spellEnd"/>
-      <w:r>
-        <w:t xml:space="preserve"> </w:t>
-      </w:r>
-      <w:proofErr w:type="spellStart"/>
-      <w:r>
-        <w:t>Setup</w:t>
-      </w:r>
-      <w:proofErr w:type="spellEnd"/>
-      <w:r>
-        <w:t xml:space="preserve"> para modificar las unidades (</w:t>
-      </w:r>
-      <w:proofErr w:type="spellStart"/>
-      <w:r>
-        <w:t>unity</w:t>
-      </w:r>
-      <w:proofErr w:type="spellEnd"/>
-      <w:r>
-        <w:t xml:space="preserve"> y </w:t>
-      </w:r>
-      <w:proofErr w:type="spellStart"/>
-      <w:r>
-        <w:t>unreal</w:t>
-      </w:r>
-      <w:proofErr w:type="spellEnd"/>
-      <w:r>
-        <w:t xml:space="preserve"> en metros)</w:t>
-      </w:r>
-    </w:p>
-    <w:p>
-      <w:pPr>
-        <w:tabs>
-          <w:tab w:val="left" w:pos="735"/>
-        </w:tabs>
-      </w:pPr>
-      <w:r>
-        <w:t>Las unidades deberían de ponerse las más pequeñas que se quieran utilizar (cm suele ser buena opción para todo tipo de situaciones).</w:t>
-      </w:r>
-    </w:p>
-    <w:p>
-      <w:pPr>
-        <w:tabs>
-          <w:tab w:val="left" w:pos="735"/>
-        </w:tabs>
-      </w:pPr>
-      <w:r>
+        <w:rPr>
+          <w:noProof/>
+        </w:rPr>
         <w:drawing>
           <wp:inline distT="0" distB="0" distL="0" distR="0" wp14:anchorId="4F2202AD" wp14:editId="08C48AC6">
             <wp:extent cx="1781175" cy="2313862"/>
@@ -1029,7 +1270,29 @@
           <w:tab w:val="left" w:pos="735"/>
         </w:tabs>
       </w:pPr>
-      <w:r>
+    </w:p>
+    <w:p>
+      <w:pPr>
+        <w:tabs>
+          <w:tab w:val="left" w:pos="735"/>
+        </w:tabs>
+      </w:pPr>
+    </w:p>
+    <w:p>
+      <w:pPr>
+        <w:tabs>
+          <w:tab w:val="left" w:pos="735"/>
+        </w:tabs>
+      </w:pPr>
+    </w:p>
+    <w:p>
+      <w:pPr>
+        <w:tabs>
+          <w:tab w:val="left" w:pos="735"/>
+        </w:tabs>
+      </w:pPr>
+      <w:r>
+        <w:lastRenderedPageBreak/>
         <w:t xml:space="preserve">Jerarquías: </w:t>
       </w:r>
     </w:p>
@@ -1040,7 +1303,9 @@
         </w:tabs>
       </w:pPr>
       <w:r>
-        <w:lastRenderedPageBreak/>
+        <w:rPr>
+          <w:noProof/>
+        </w:rPr>
         <w:drawing>
           <wp:inline distT="0" distB="0" distL="0" distR="0" wp14:anchorId="2EC0BEB5" wp14:editId="3360F541">
             <wp:extent cx="1124107" cy="771633"/>
@@ -1085,6 +1350,9 @@
         </w:tabs>
       </w:pPr>
       <w:r>
+        <w:rPr>
+          <w:noProof/>
+        </w:rPr>
         <w:drawing>
           <wp:inline distT="0" distB="0" distL="0" distR="0" wp14:anchorId="5CB84280" wp14:editId="08E6294A">
             <wp:extent cx="1724025" cy="1486972"/>
@@ -1183,6 +1451,9 @@
         </w:tabs>
       </w:pPr>
       <w:r>
+        <w:rPr>
+          <w:noProof/>
+        </w:rPr>
         <w:drawing>
           <wp:inline distT="0" distB="0" distL="0" distR="0" wp14:anchorId="06CEA7B9" wp14:editId="5ADE238C">
             <wp:extent cx="1176337" cy="696811"/>
@@ -1225,10 +1496,12 @@
         <w:t xml:space="preserve">Doble </w:t>
       </w:r>
       <w:proofErr w:type="spellStart"/>
+      <w:proofErr w:type="gramStart"/>
       <w:r>
         <w:t>click</w:t>
       </w:r>
       <w:proofErr w:type="spellEnd"/>
+      <w:proofErr w:type="gramEnd"/>
       <w:r>
         <w:t xml:space="preserve"> sobre un padre, selecciona todos sus hijos.</w:t>
       </w:r>
@@ -1822,6 +2095,49 @@
     <w:name w:val="Normal"/>
     <w:qFormat/>
   </w:style>
+  <w:style w:type="paragraph" w:styleId="Ttulo1">
+    <w:name w:val="heading 1"/>
+    <w:basedOn w:val="Normal"/>
+    <w:next w:val="Normal"/>
+    <w:link w:val="Ttulo1Car"/>
+    <w:uiPriority w:val="9"/>
+    <w:qFormat/>
+    <w:rsid w:val="009E6FE2"/>
+    <w:pPr>
+      <w:keepNext/>
+      <w:keepLines/>
+      <w:spacing w:before="240" w:after="0"/>
+      <w:outlineLvl w:val="0"/>
+    </w:pPr>
+    <w:rPr>
+      <w:rFonts w:asciiTheme="majorHAnsi" w:eastAsiaTheme="majorEastAsia" w:hAnsiTheme="majorHAnsi" w:cstheme="majorBidi"/>
+      <w:color w:val="2F5496" w:themeColor="accent1" w:themeShade="BF"/>
+      <w:sz w:val="32"/>
+      <w:szCs w:val="32"/>
+    </w:rPr>
+  </w:style>
+  <w:style w:type="paragraph" w:styleId="Ttulo2">
+    <w:name w:val="heading 2"/>
+    <w:basedOn w:val="Normal"/>
+    <w:next w:val="Normal"/>
+    <w:link w:val="Ttulo2Car"/>
+    <w:uiPriority w:val="9"/>
+    <w:unhideWhenUsed/>
+    <w:qFormat/>
+    <w:rsid w:val="009E6FE2"/>
+    <w:pPr>
+      <w:keepNext/>
+      <w:keepLines/>
+      <w:spacing w:before="40" w:after="0"/>
+      <w:outlineLvl w:val="1"/>
+    </w:pPr>
+    <w:rPr>
+      <w:rFonts w:asciiTheme="majorHAnsi" w:eastAsiaTheme="majorEastAsia" w:hAnsiTheme="majorHAnsi" w:cstheme="majorBidi"/>
+      <w:color w:val="2F5496" w:themeColor="accent1" w:themeShade="BF"/>
+      <w:sz w:val="26"/>
+      <w:szCs w:val="26"/>
+    </w:rPr>
+  </w:style>
   <w:style w:type="character" w:default="1" w:styleId="Fuentedeprrafopredeter">
     <w:name w:val="Default Paragraph Font"/>
     <w:uiPriority w:val="1"/>
@@ -1903,6 +2219,32 @@
     <w:link w:val="Piedepgina"/>
     <w:uiPriority w:val="99"/>
     <w:rsid w:val="004074D6"/>
+  </w:style>
+  <w:style w:type="character" w:customStyle="1" w:styleId="Ttulo2Car">
+    <w:name w:val="Título 2 Car"/>
+    <w:basedOn w:val="Fuentedeprrafopredeter"/>
+    <w:link w:val="Ttulo2"/>
+    <w:uiPriority w:val="9"/>
+    <w:rsid w:val="009E6FE2"/>
+    <w:rPr>
+      <w:rFonts w:asciiTheme="majorHAnsi" w:eastAsiaTheme="majorEastAsia" w:hAnsiTheme="majorHAnsi" w:cstheme="majorBidi"/>
+      <w:color w:val="2F5496" w:themeColor="accent1" w:themeShade="BF"/>
+      <w:sz w:val="26"/>
+      <w:szCs w:val="26"/>
+    </w:rPr>
+  </w:style>
+  <w:style w:type="character" w:customStyle="1" w:styleId="Ttulo1Car">
+    <w:name w:val="Título 1 Car"/>
+    <w:basedOn w:val="Fuentedeprrafopredeter"/>
+    <w:link w:val="Ttulo1"/>
+    <w:uiPriority w:val="9"/>
+    <w:rsid w:val="009E6FE2"/>
+    <w:rPr>
+      <w:rFonts w:asciiTheme="majorHAnsi" w:eastAsiaTheme="majorEastAsia" w:hAnsiTheme="majorHAnsi" w:cstheme="majorBidi"/>
+      <w:color w:val="2F5496" w:themeColor="accent1" w:themeShade="BF"/>
+      <w:sz w:val="32"/>
+      <w:szCs w:val="32"/>
+    </w:rPr>
   </w:style>
 </w:styles>
 </file>

</xml_diff>